<commit_message>
folder rearrange solution to code folder
</commit_message>
<xml_diff>
--- a/Basic statistics - 1/Assignment_1_statistics.docx
+++ b/Basic statistics - 1/Assignment_1_statistics.docx
@@ -983,19 +983,22 @@
     <w:p>
       <w:pPr>
         <w:rPr>
+          <w:rFonts w:hint="default" w:ascii="Times New Roman" w:hAnsi="Times New Roman" w:cs="Times New Roman"/>
+          <w:sz w:val="28"/>
+          <w:szCs w:val="28"/>
+          <w:lang w:val="en-IN"/>
+        </w:rPr>
+      </w:pPr>
+      <w:r>
+        <w:rPr>
           <w:rFonts w:ascii="Times New Roman" w:hAnsi="Times New Roman" w:cs="Times New Roman"/>
           <w:sz w:val="28"/>
           <w:szCs w:val="28"/>
         </w:rPr>
-      </w:pPr>
-      <w:r>
-        <w:rPr>
-          <w:rFonts w:ascii="Times New Roman" w:hAnsi="Times New Roman" w:cs="Times New Roman"/>
-          <w:sz w:val="28"/>
-          <w:szCs w:val="28"/>
-        </w:rPr>
         <w:t>Nominal, Ordinal, Interval, Ratio.</w:t>
       </w:r>
+      <w:bookmarkStart w:id="0" w:name="_GoBack"/>
+      <w:bookmarkEnd w:id="0"/>
     </w:p>
     <w:tbl>
       <w:tblPr>
@@ -2647,6 +2650,7 @@
       <w:pPr>
         <w:pStyle w:val="10"/>
         <w:numPr>
+          <w:ilvl w:val="0"/>
           <w:numId w:val="0"/>
         </w:numPr>
         <w:ind w:leftChars="0"/>
@@ -2665,6 +2669,14 @@
           <w:lang w:val="en-IN"/>
         </w:rPr>
         <w:tab/>
+      </w:r>
+      <w:r>
+        <w:rPr>
+          <w:rFonts w:hint="default" w:ascii="Times New Roman" w:hAnsi="Times New Roman" w:cs="Times New Roman"/>
+          <w:sz w:val="28"/>
+          <w:szCs w:val="28"/>
+          <w:lang w:val="en-IN"/>
+        </w:rPr>
         <w:t>Probabilityof getting sum equal to 1=0/36=0</w:t>
       </w:r>
     </w:p>
@@ -2706,6 +2718,7 @@
       <w:pPr>
         <w:pStyle w:val="10"/>
         <w:numPr>
+          <w:ilvl w:val="0"/>
           <w:numId w:val="0"/>
         </w:numPr>
         <w:ind w:leftChars="0" w:firstLine="720" w:firstLineChars="0"/>
@@ -5092,8 +5105,6 @@
           <w:szCs w:val="28"/>
         </w:rPr>
       </w:pPr>
-      <w:bookmarkStart w:id="0" w:name="_GoBack"/>
-      <w:bookmarkEnd w:id="0"/>
       <w:r>
         <w:rPr>
           <w:sz w:val="28"/>
@@ -5822,6 +5833,7 @@
       <w:pPr>
         <w:pStyle w:val="10"/>
         <w:numPr>
+          <w:ilvl w:val="0"/>
           <w:numId w:val="0"/>
         </w:numPr>
         <w:spacing w:after="0" w:line="240" w:lineRule="auto"/>
@@ -8286,6 +8298,7 @@
   <w:style w:type="paragraph" w:styleId="10">
     <w:name w:val="List Paragraph"/>
     <w:basedOn w:val="1"/>
+    <w:autoRedefine/>
     <w:qFormat/>
     <w:uiPriority w:val="34"/>
     <w:pPr>

</xml_diff>